<commit_message>
[GPR] Atualização dos Relatórios Semanais.
</commit_message>
<xml_diff>
--- a/Artefatos de Documentação/Processo Aplicado/EveRemind/2-Gerencia de Projeto/Relatórios Semanais – EveRemind.docx
+++ b/Artefatos de Documentação/Processo Aplicado/EveRemind/2-Gerencia de Projeto/Relatórios Semanais – EveRemind.docx
@@ -273,6 +273,119 @@
       </w:pPr>
       <w:r>
         <w:t>Foi produzido o método de estimativas de trabalho e recursos.</w:t>
+      </w:r>
+    </w:p>
+    <w:p/>
+    <w:p>
+      <w:pPr>
+        <w:rPr>
+          <w:b/>
+          <w:sz w:val="28"/>
+          <w:szCs w:val="28"/>
+        </w:rPr>
+      </w:pPr>
+      <w:r>
+        <w:rPr>
+          <w:b/>
+          <w:sz w:val="28"/>
+          <w:szCs w:val="28"/>
+        </w:rPr>
+        <w:t>Semana 03 (18/05 a 25/05)</w:t>
+      </w:r>
+    </w:p>
+    <w:p>
+      <w:pPr>
+        <w:rPr>
+          <w:b/>
+          <w:sz w:val="28"/>
+          <w:szCs w:val="28"/>
+        </w:rPr>
+      </w:pPr>
+    </w:p>
+    <w:p>
+      <w:r>
+        <w:rPr>
+          <w:b/>
+          <w:sz w:val="28"/>
+          <w:szCs w:val="28"/>
+        </w:rPr>
+        <w:tab/>
+      </w:r>
+      <w:r>
+        <w:t>Na semana 03 do projeto foram feitos:</w:t>
+      </w:r>
+    </w:p>
+    <w:p>
+      <w:pPr>
+        <w:pStyle w:val="ListParagraph"/>
+        <w:numPr>
+          <w:ilvl w:val="0"/>
+          <w:numId w:val="3"/>
+        </w:numPr>
+      </w:pPr>
+      <w:r>
+        <w:t>Foram feitas três requisições de mudanças nos requisites SARs 1,2,3. Estas foram aprovadas, os requisitos mudados e o produto modificado.</w:t>
+      </w:r>
+    </w:p>
+    <w:p>
+      <w:pPr>
+        <w:pStyle w:val="ListParagraph"/>
+        <w:numPr>
+          <w:ilvl w:val="0"/>
+          <w:numId w:val="3"/>
+        </w:numPr>
+      </w:pPr>
+      <w:r>
+        <w:t>Foi feita reunião de review com todos do grupo, e constatado que a sprint cumpriu o que prometeu em termos de produto, mas algumas coisas de documentação acabaram atrasando.</w:t>
+      </w:r>
+    </w:p>
+    <w:p>
+      <w:pPr>
+        <w:pStyle w:val="ListParagraph"/>
+        <w:numPr>
+          <w:ilvl w:val="0"/>
+          <w:numId w:val="3"/>
+        </w:numPr>
+      </w:pPr>
+      <w:r>
+        <w:t>Os riscos foram monitorados e nenhum ainda se mostrou a ponto de uma ação mais brusca.</w:t>
+      </w:r>
+    </w:p>
+    <w:p>
+      <w:pPr>
+        <w:pStyle w:val="ListParagraph"/>
+        <w:numPr>
+          <w:ilvl w:val="0"/>
+          <w:numId w:val="3"/>
+        </w:numPr>
+      </w:pPr>
+      <w:r>
+        <w:lastRenderedPageBreak/>
+        <w:t>O Cronograma tomou forma final, e o Kanban foi atualizado com mais casos de usos a serem implementados na segunda sprint.</w:t>
+      </w:r>
+    </w:p>
+    <w:p>
+      <w:pPr>
+        <w:pStyle w:val="ListParagraph"/>
+        <w:numPr>
+          <w:ilvl w:val="0"/>
+          <w:numId w:val="3"/>
+        </w:numPr>
+      </w:pPr>
+      <w:r>
+        <w:t>O repositório do GitHub foi alterado juntamente com o plano de GCO, para melhor rastreabilidades dos requisitos com os produtos gerados.</w:t>
+      </w:r>
+    </w:p>
+    <w:p>
+      <w:pPr>
+        <w:pStyle w:val="ListParagraph"/>
+        <w:numPr>
+          <w:ilvl w:val="0"/>
+          <w:numId w:val="3"/>
+        </w:numPr>
+      </w:pPr>
+      <w:r>
+        <w:t xml:space="preserve"> Ainda não foi atualizado o diagrama de classes para a sprint.</w:t>
       </w:r>
       <w:bookmarkStart w:id="0" w:name="_GoBack"/>
       <w:bookmarkEnd w:id="0"/>
@@ -515,11 +628,127 @@
       </w:rPr>
     </w:lvl>
   </w:abstractNum>
+  <w:abstractNum w:abstractNumId="2">
+    <w:nsid w:val="7629541F"/>
+    <w:multiLevelType w:val="hybridMultilevel"/>
+    <w:tmpl w:val="D220BF34"/>
+    <w:lvl w:ilvl="0" w:tplc="04090001">
+      <w:start w:val="1"/>
+      <w:numFmt w:val="bullet"/>
+      <w:lvlText w:val=""/>
+      <w:lvlJc w:val="left"/>
+      <w:pPr>
+        <w:ind w:left="720" w:hanging="360"/>
+      </w:pPr>
+      <w:rPr>
+        <w:rFonts w:ascii="Symbol" w:hAnsi="Symbol" w:hint="default"/>
+      </w:rPr>
+    </w:lvl>
+    <w:lvl w:ilvl="1" w:tplc="04090003" w:tentative="1">
+      <w:start w:val="1"/>
+      <w:numFmt w:val="bullet"/>
+      <w:lvlText w:val="o"/>
+      <w:lvlJc w:val="left"/>
+      <w:pPr>
+        <w:ind w:left="1440" w:hanging="360"/>
+      </w:pPr>
+      <w:rPr>
+        <w:rFonts w:ascii="Courier New" w:hAnsi="Courier New" w:cs="Courier New" w:hint="default"/>
+      </w:rPr>
+    </w:lvl>
+    <w:lvl w:ilvl="2" w:tplc="04090005" w:tentative="1">
+      <w:start w:val="1"/>
+      <w:numFmt w:val="bullet"/>
+      <w:lvlText w:val=""/>
+      <w:lvlJc w:val="left"/>
+      <w:pPr>
+        <w:ind w:left="2160" w:hanging="360"/>
+      </w:pPr>
+      <w:rPr>
+        <w:rFonts w:ascii="Wingdings" w:hAnsi="Wingdings" w:hint="default"/>
+      </w:rPr>
+    </w:lvl>
+    <w:lvl w:ilvl="3" w:tplc="04090001" w:tentative="1">
+      <w:start w:val="1"/>
+      <w:numFmt w:val="bullet"/>
+      <w:lvlText w:val=""/>
+      <w:lvlJc w:val="left"/>
+      <w:pPr>
+        <w:ind w:left="2880" w:hanging="360"/>
+      </w:pPr>
+      <w:rPr>
+        <w:rFonts w:ascii="Symbol" w:hAnsi="Symbol" w:hint="default"/>
+      </w:rPr>
+    </w:lvl>
+    <w:lvl w:ilvl="4" w:tplc="04090003" w:tentative="1">
+      <w:start w:val="1"/>
+      <w:numFmt w:val="bullet"/>
+      <w:lvlText w:val="o"/>
+      <w:lvlJc w:val="left"/>
+      <w:pPr>
+        <w:ind w:left="3600" w:hanging="360"/>
+      </w:pPr>
+      <w:rPr>
+        <w:rFonts w:ascii="Courier New" w:hAnsi="Courier New" w:cs="Courier New" w:hint="default"/>
+      </w:rPr>
+    </w:lvl>
+    <w:lvl w:ilvl="5" w:tplc="04090005" w:tentative="1">
+      <w:start w:val="1"/>
+      <w:numFmt w:val="bullet"/>
+      <w:lvlText w:val=""/>
+      <w:lvlJc w:val="left"/>
+      <w:pPr>
+        <w:ind w:left="4320" w:hanging="360"/>
+      </w:pPr>
+      <w:rPr>
+        <w:rFonts w:ascii="Wingdings" w:hAnsi="Wingdings" w:hint="default"/>
+      </w:rPr>
+    </w:lvl>
+    <w:lvl w:ilvl="6" w:tplc="04090001" w:tentative="1">
+      <w:start w:val="1"/>
+      <w:numFmt w:val="bullet"/>
+      <w:lvlText w:val=""/>
+      <w:lvlJc w:val="left"/>
+      <w:pPr>
+        <w:ind w:left="5040" w:hanging="360"/>
+      </w:pPr>
+      <w:rPr>
+        <w:rFonts w:ascii="Symbol" w:hAnsi="Symbol" w:hint="default"/>
+      </w:rPr>
+    </w:lvl>
+    <w:lvl w:ilvl="7" w:tplc="04090003" w:tentative="1">
+      <w:start w:val="1"/>
+      <w:numFmt w:val="bullet"/>
+      <w:lvlText w:val="o"/>
+      <w:lvlJc w:val="left"/>
+      <w:pPr>
+        <w:ind w:left="5760" w:hanging="360"/>
+      </w:pPr>
+      <w:rPr>
+        <w:rFonts w:ascii="Courier New" w:hAnsi="Courier New" w:cs="Courier New" w:hint="default"/>
+      </w:rPr>
+    </w:lvl>
+    <w:lvl w:ilvl="8" w:tplc="04090005" w:tentative="1">
+      <w:start w:val="1"/>
+      <w:numFmt w:val="bullet"/>
+      <w:lvlText w:val=""/>
+      <w:lvlJc w:val="left"/>
+      <w:pPr>
+        <w:ind w:left="6480" w:hanging="360"/>
+      </w:pPr>
+      <w:rPr>
+        <w:rFonts w:ascii="Wingdings" w:hAnsi="Wingdings" w:hint="default"/>
+      </w:rPr>
+    </w:lvl>
+  </w:abstractNum>
   <w:num w:numId="1">
     <w:abstractNumId w:val="1"/>
   </w:num>
   <w:num w:numId="2">
     <w:abstractNumId w:val="0"/>
+  </w:num>
+  <w:num w:numId="3">
+    <w:abstractNumId w:val="2"/>
   </w:num>
 </w:numbering>
 </file>

</xml_diff>

<commit_message>
[GPR] Atualizando Relatorios Semanais e adicionando responsáveis e status.
</commit_message>
<xml_diff>
--- a/Artefatos de Documentação/Processo Aplicado/EveRemind/2-Gerencia de Projeto/Relatórios Semanais – EveRemind.docx
+++ b/Artefatos de Documentação/Processo Aplicado/EveRemind/2-Gerencia de Projeto/Relatórios Semanais – EveRemind.docx
@@ -19,22 +19,23 @@
           <w:szCs w:val="32"/>
           <w:lang w:val="pt-BR"/>
         </w:rPr>
-        <w:t>Relatórios Semanais – EveRemind</w:t>
-      </w:r>
-    </w:p>
-    <w:p>
-      <w:pPr>
-        <w:jc w:val="center"/>
+        <w:t xml:space="preserve">Relatórios Semanais – </w:t>
+      </w:r>
+      <w:proofErr w:type="spellStart"/>
+      <w:r>
         <w:rPr>
           <w:b/>
           <w:sz w:val="32"/>
           <w:szCs w:val="32"/>
           <w:lang w:val="pt-BR"/>
         </w:rPr>
-      </w:pPr>
-    </w:p>
-    <w:p>
-      <w:pPr>
+        <w:t>EveRemind</w:t>
+      </w:r>
+      <w:proofErr w:type="spellEnd"/>
+    </w:p>
+    <w:p>
+      <w:pPr>
+        <w:jc w:val="center"/>
         <w:rPr>
           <w:b/>
           <w:sz w:val="32"/>
@@ -47,34 +48,44 @@
       <w:pPr>
         <w:rPr>
           <w:b/>
-          <w:sz w:val="28"/>
-          <w:szCs w:val="28"/>
-          <w:lang w:val="pt-BR"/>
-        </w:rPr>
-      </w:pPr>
-      <w:r>
+          <w:sz w:val="32"/>
+          <w:szCs w:val="32"/>
+          <w:lang w:val="pt-BR"/>
+        </w:rPr>
+      </w:pPr>
+    </w:p>
+    <w:p>
+      <w:pPr>
         <w:rPr>
           <w:b/>
           <w:sz w:val="28"/>
           <w:szCs w:val="28"/>
           <w:lang w:val="pt-BR"/>
         </w:rPr>
-        <w:t>Semana 01 (04/05 a 11/05)</w:t>
-      </w:r>
-    </w:p>
-    <w:p>
-      <w:pPr>
+      </w:pPr>
+      <w:r>
         <w:rPr>
           <w:b/>
           <w:sz w:val="28"/>
           <w:szCs w:val="28"/>
           <w:lang w:val="pt-BR"/>
         </w:rPr>
+        <w:t>Semana 01 (04/05 a 11/05)</w:t>
+      </w:r>
+    </w:p>
+    <w:p>
+      <w:pPr>
+        <w:rPr>
+          <w:b/>
+          <w:sz w:val="28"/>
+          <w:szCs w:val="28"/>
+          <w:lang w:val="pt-BR"/>
+        </w:rPr>
       </w:pPr>
     </w:p>
     <w:tbl>
       <w:tblPr>
-        <w:tblStyle w:val="Tabelacomgrade"/>
+        <w:tblStyle w:val="TableGrid"/>
         <w:tblW w:w="0" w:type="auto"/>
         <w:tblLook w:val="04A0" w:firstRow="1" w:lastRow="0" w:firstColumn="1" w:lastColumn="0" w:noHBand="0" w:noVBand="1"/>
       </w:tblPr>
@@ -261,12 +272,14 @@
                 <w:lang w:val="pt-BR"/>
               </w:rPr>
             </w:pPr>
+            <w:proofErr w:type="gramStart"/>
             <w:r>
               <w:rPr>
                 <w:lang w:val="pt-BR"/>
               </w:rPr>
               <w:t>ok</w:t>
             </w:r>
+            <w:proofErr w:type="gramEnd"/>
           </w:p>
         </w:tc>
         <w:tc>
@@ -297,12 +310,14 @@
                 <w:lang w:val="pt-BR"/>
               </w:rPr>
             </w:pPr>
+            <w:proofErr w:type="gramStart"/>
             <w:r>
               <w:rPr>
                 <w:lang w:val="pt-BR"/>
               </w:rPr>
               <w:t>ok</w:t>
             </w:r>
+            <w:proofErr w:type="gramEnd"/>
           </w:p>
         </w:tc>
         <w:tc>
@@ -363,27 +378,67 @@
         <w:rPr>
           <w:lang w:val="pt-BR"/>
         </w:rPr>
-        <w:t>NC1 -&gt; O escopo separado para a primeira semana foi de projetar e arquiteturar o que será codificado e desenvolvido na segunda semana, porém o documento de arquitetura não ficou pronto a tempo e terá que ser alocado tempo para o mesmo.</w:t>
-      </w:r>
-    </w:p>
-    <w:p>
-      <w:pPr>
-        <w:rPr>
-          <w:lang w:val="pt-BR"/>
-        </w:rPr>
-      </w:pPr>
-    </w:p>
-    <w:p>
-      <w:pPr>
-        <w:rPr>
-          <w:lang w:val="pt-BR"/>
-        </w:rPr>
-      </w:pPr>
-      <w:r>
-        <w:rPr>
-          <w:lang w:val="pt-BR"/>
-        </w:rPr>
-        <w:t>NC2 -&gt; Algumas mudanças foram feitas nos papéis da equipe, mas a base se manteve. O plano geral foi atualizado com a mudança.</w:t>
+        <w:t xml:space="preserve">NC1 -&gt; O escopo separado para a primeira semana foi de projetar e </w:t>
+      </w:r>
+      <w:proofErr w:type="spellStart"/>
+      <w:r>
+        <w:rPr>
+          <w:lang w:val="pt-BR"/>
+        </w:rPr>
+        <w:t>arquiteturar</w:t>
+      </w:r>
+      <w:proofErr w:type="spellEnd"/>
+      <w:r>
+        <w:rPr>
+          <w:lang w:val="pt-BR"/>
+        </w:rPr>
+        <w:t xml:space="preserve"> o que será codificado e desenvolvido na segunda semana, porém o documento de arquitetura não ficou pronto a tempo e terá que ser alocado tempo para o mesmo.</w:t>
+      </w:r>
+      <w:r>
+        <w:rPr>
+          <w:lang w:val="pt-BR"/>
+        </w:rPr>
+        <w:t xml:space="preserve"> Responsável: Leonardo Freitas. Status: Concluído.</w:t>
+      </w:r>
+    </w:p>
+    <w:p>
+      <w:pPr>
+        <w:rPr>
+          <w:lang w:val="pt-BR"/>
+        </w:rPr>
+      </w:pPr>
+    </w:p>
+    <w:p>
+      <w:pPr>
+        <w:rPr>
+          <w:lang w:val="pt-BR"/>
+        </w:rPr>
+      </w:pPr>
+      <w:r>
+        <w:rPr>
+          <w:lang w:val="pt-BR"/>
+        </w:rPr>
+        <w:t>NC2 -</w:t>
+      </w:r>
+      <w:proofErr w:type="gramStart"/>
+      <w:r>
+        <w:rPr>
+          <w:lang w:val="pt-BR"/>
+        </w:rPr>
+        <w:t>&gt; Algumas</w:t>
+      </w:r>
+      <w:proofErr w:type="gramEnd"/>
+      <w:r>
+        <w:rPr>
+          <w:lang w:val="pt-BR"/>
+        </w:rPr>
+        <w:t xml:space="preserve"> mudanças foram feitas nos papéis da equipe, mas a base se manteve. O plano geral foi atualizado com a mudança.</w:t>
+      </w:r>
+      <w:r>
+        <w:rPr>
+          <w:lang w:val="pt-BR"/>
+        </w:rPr>
+        <w:t xml:space="preserve"> Responsável: Vinicius Carvalho. Status: Concluído.</w:t>
       </w:r>
     </w:p>
     <w:p>
@@ -405,25 +460,79 @@
         </w:rPr>
         <w:t>NC3 -&gt; Data de entrega do documento de arquitetura, bem como algumas outras atividades planejadas não foram cumpridas, mas não será necessário rever as datas, apenas reajustar durante a semana 2.</w:t>
       </w:r>
-    </w:p>
-    <w:p>
-      <w:pPr>
-        <w:rPr>
-          <w:lang w:val="pt-BR"/>
-        </w:rPr>
-      </w:pPr>
-    </w:p>
-    <w:p>
-      <w:pPr>
-        <w:rPr>
-          <w:lang w:val="pt-BR"/>
-        </w:rPr>
-      </w:pPr>
-      <w:r>
-        <w:rPr>
-          <w:lang w:val="pt-BR"/>
-        </w:rPr>
-        <w:t>NC4 -&gt; Foram feitas reuniões de Sprint Planning bem como stand up meetings diárias via hangouts. Nem sempre todos os membros estavam presentes, mas em todas as reuniões a grande maioria estava presente. Dentre os riscos apenas esse ocorreu durante a semana.</w:t>
+      <w:r>
+        <w:rPr>
+          <w:lang w:val="pt-BR"/>
+        </w:rPr>
+        <w:t xml:space="preserve"> Responsável: Vinicius Carvalho. Status: Concluído.</w:t>
+      </w:r>
+    </w:p>
+    <w:p>
+      <w:pPr>
+        <w:rPr>
+          <w:lang w:val="pt-BR"/>
+        </w:rPr>
+      </w:pPr>
+    </w:p>
+    <w:p>
+      <w:pPr>
+        <w:rPr>
+          <w:lang w:val="pt-BR"/>
+        </w:rPr>
+      </w:pPr>
+      <w:r>
+        <w:rPr>
+          <w:lang w:val="pt-BR"/>
+        </w:rPr>
+        <w:t>NC4 -</w:t>
+      </w:r>
+      <w:proofErr w:type="gramStart"/>
+      <w:r>
+        <w:rPr>
+          <w:lang w:val="pt-BR"/>
+        </w:rPr>
+        <w:t>&gt; Foram</w:t>
+      </w:r>
+      <w:proofErr w:type="gramEnd"/>
+      <w:r>
+        <w:rPr>
+          <w:lang w:val="pt-BR"/>
+        </w:rPr>
+        <w:t xml:space="preserve"> feitas reuniões de Sprint Planning bem como stand </w:t>
+      </w:r>
+      <w:proofErr w:type="spellStart"/>
+      <w:r>
+        <w:rPr>
+          <w:lang w:val="pt-BR"/>
+        </w:rPr>
+        <w:t>up</w:t>
+      </w:r>
+      <w:proofErr w:type="spellEnd"/>
+      <w:r>
+        <w:rPr>
+          <w:lang w:val="pt-BR"/>
+        </w:rPr>
+        <w:t xml:space="preserve"> meetings diárias via </w:t>
+      </w:r>
+      <w:proofErr w:type="spellStart"/>
+      <w:r>
+        <w:rPr>
+          <w:lang w:val="pt-BR"/>
+        </w:rPr>
+        <w:t>hangouts</w:t>
+      </w:r>
+      <w:proofErr w:type="spellEnd"/>
+      <w:r>
+        <w:rPr>
+          <w:lang w:val="pt-BR"/>
+        </w:rPr>
+        <w:t xml:space="preserve">. Nem sempre todos os membros estavam presentes, mas em todas as reuniões a grande maioria estava presente. </w:t>
+      </w:r>
+      <w:r>
+        <w:rPr>
+          <w:lang w:val="pt-BR"/>
+        </w:rPr>
+        <w:t>Será novamente frisado da necessidade de todos nas reuniões. Responsável: Vinicius Carvalho. Status: Concluído.</w:t>
       </w:r>
     </w:p>
     <w:p>
@@ -464,7 +573,7 @@
     </w:p>
     <w:tbl>
       <w:tblPr>
-        <w:tblStyle w:val="Tabelacomgrade"/>
+        <w:tblStyle w:val="TableGrid"/>
         <w:tblW w:w="0" w:type="auto"/>
         <w:tblLook w:val="04A0" w:firstRow="1" w:lastRow="0" w:firstColumn="1" w:lastColumn="0" w:noHBand="0" w:noVBand="1"/>
       </w:tblPr>
@@ -633,90 +742,112 @@
                 <w:lang w:val="pt-BR"/>
               </w:rPr>
             </w:pPr>
+            <w:proofErr w:type="gramStart"/>
             <w:r>
               <w:rPr>
                 <w:lang w:val="pt-BR"/>
               </w:rPr>
               <w:t>ok</w:t>
             </w:r>
-          </w:p>
-        </w:tc>
-        <w:tc>
-          <w:tcPr>
-            <w:tcW w:w="1511" w:type="dxa"/>
-          </w:tcPr>
-          <w:p>
-            <w:pPr>
-              <w:rPr>
-                <w:lang w:val="pt-BR"/>
-              </w:rPr>
-            </w:pPr>
-            <w:r>
-              <w:rPr>
-                <w:lang w:val="pt-BR"/>
-              </w:rPr>
-              <w:t>NC1</w:t>
-            </w:r>
-            <w:r>
-              <w:rPr>
-                <w:lang w:val="pt-BR"/>
-              </w:rPr>
-              <w:t>,NC2</w:t>
-            </w:r>
-          </w:p>
-        </w:tc>
-        <w:tc>
-          <w:tcPr>
-            <w:tcW w:w="1511" w:type="dxa"/>
-          </w:tcPr>
-          <w:p>
-            <w:pPr>
-              <w:rPr>
-                <w:lang w:val="pt-BR"/>
-              </w:rPr>
-            </w:pPr>
+            <w:proofErr w:type="gramEnd"/>
+          </w:p>
+        </w:tc>
+        <w:tc>
+          <w:tcPr>
+            <w:tcW w:w="1511" w:type="dxa"/>
+          </w:tcPr>
+          <w:p>
+            <w:pPr>
+              <w:rPr>
+                <w:lang w:val="pt-BR"/>
+              </w:rPr>
+            </w:pPr>
+            <w:r>
+              <w:rPr>
+                <w:lang w:val="pt-BR"/>
+              </w:rPr>
+              <w:t>NC</w:t>
+            </w:r>
+            <w:proofErr w:type="gramStart"/>
+            <w:r>
+              <w:rPr>
+                <w:lang w:val="pt-BR"/>
+              </w:rPr>
+              <w:t>1</w:t>
+            </w:r>
+            <w:r>
+              <w:rPr>
+                <w:lang w:val="pt-BR"/>
+              </w:rPr>
+              <w:t>,NC</w:t>
+            </w:r>
+            <w:proofErr w:type="gramEnd"/>
+            <w:r>
+              <w:rPr>
+                <w:lang w:val="pt-BR"/>
+              </w:rPr>
+              <w:t>2</w:t>
+            </w:r>
+          </w:p>
+        </w:tc>
+        <w:tc>
+          <w:tcPr>
+            <w:tcW w:w="1511" w:type="dxa"/>
+          </w:tcPr>
+          <w:p>
+            <w:pPr>
+              <w:rPr>
+                <w:lang w:val="pt-BR"/>
+              </w:rPr>
+            </w:pPr>
+            <w:proofErr w:type="gramStart"/>
             <w:r>
               <w:rPr>
                 <w:lang w:val="pt-BR"/>
               </w:rPr>
               <w:t>ok</w:t>
             </w:r>
-          </w:p>
-        </w:tc>
-        <w:tc>
-          <w:tcPr>
-            <w:tcW w:w="1511" w:type="dxa"/>
-          </w:tcPr>
-          <w:p>
-            <w:pPr>
-              <w:rPr>
-                <w:lang w:val="pt-BR"/>
-              </w:rPr>
-            </w:pPr>
+            <w:proofErr w:type="gramEnd"/>
+          </w:p>
+        </w:tc>
+        <w:tc>
+          <w:tcPr>
+            <w:tcW w:w="1511" w:type="dxa"/>
+          </w:tcPr>
+          <w:p>
+            <w:pPr>
+              <w:rPr>
+                <w:lang w:val="pt-BR"/>
+              </w:rPr>
+            </w:pPr>
+            <w:proofErr w:type="gramStart"/>
             <w:r>
               <w:rPr>
                 <w:lang w:val="pt-BR"/>
               </w:rPr>
               <w:t>ok</w:t>
             </w:r>
-          </w:p>
-        </w:tc>
-        <w:tc>
-          <w:tcPr>
-            <w:tcW w:w="1511" w:type="dxa"/>
-          </w:tcPr>
-          <w:p>
-            <w:pPr>
-              <w:rPr>
-                <w:lang w:val="pt-BR"/>
-              </w:rPr>
-            </w:pPr>
+            <w:proofErr w:type="gramEnd"/>
+          </w:p>
+        </w:tc>
+        <w:tc>
+          <w:tcPr>
+            <w:tcW w:w="1511" w:type="dxa"/>
+          </w:tcPr>
+          <w:p>
+            <w:pPr>
+              <w:rPr>
+                <w:lang w:val="pt-BR"/>
+              </w:rPr>
+            </w:pPr>
+            <w:proofErr w:type="gramStart"/>
             <w:r>
               <w:rPr>
                 <w:lang w:val="pt-BR"/>
               </w:rPr>
               <w:t>ok</w:t>
             </w:r>
+            <w:proofErr w:type="gramEnd"/>
           </w:p>
         </w:tc>
         <w:tc>
@@ -774,94 +905,278 @@
         <w:rPr>
           <w:lang w:val="pt-BR"/>
         </w:rPr>
-        <w:t xml:space="preserve">NC1 -&gt; </w:t>
-      </w:r>
-      <w:r>
-        <w:rPr>
-          <w:lang w:val="pt-BR"/>
-        </w:rPr>
-        <w:t>Foi modificado o método de monitoramento de tarefas para o Kanban. O Kanban do projeto é atualizado pela própria equipe de desenvolvimento de acordo com o status das tarefas planejadas para a semana.</w:t>
-      </w:r>
-    </w:p>
-    <w:p>
-      <w:pPr>
-        <w:rPr>
-          <w:lang w:val="pt-BR"/>
-        </w:rPr>
-      </w:pPr>
-    </w:p>
-    <w:p>
-      <w:pPr>
-        <w:rPr>
-          <w:lang w:val="pt-BR"/>
-        </w:rPr>
-      </w:pPr>
-      <w:r>
-        <w:rPr>
-          <w:lang w:val="pt-BR"/>
-        </w:rPr>
-        <w:t>NC2 -&gt; Product Backlog ganhou um documento exclusivo e foi retirado do plano geral, para melhor monitoramento do mesmo.</w:t>
-      </w:r>
-    </w:p>
-    <w:p>
-      <w:pPr>
-        <w:rPr>
-          <w:lang w:val="pt-BR"/>
-        </w:rPr>
-      </w:pPr>
-    </w:p>
-    <w:p>
-      <w:pPr>
-        <w:rPr>
-          <w:lang w:val="pt-BR"/>
-        </w:rPr>
-      </w:pPr>
-      <w:r>
-        <w:rPr>
-          <w:lang w:val="pt-BR"/>
-        </w:rPr>
-        <w:t>NC3 -&gt; Foram feitas reuniões de Sprint Planning bem como stand up meetings diárias via hangouts. Nem sempre todos os membros estavam presentes, mas em todas as reuniões a grande maioria estava presente.</w:t>
-      </w:r>
-    </w:p>
-    <w:p>
-      <w:pPr>
-        <w:rPr>
-          <w:lang w:val="pt-BR"/>
-        </w:rPr>
-      </w:pPr>
-    </w:p>
-    <w:p>
-      <w:pPr>
-        <w:rPr>
-          <w:lang w:val="pt-BR"/>
-        </w:rPr>
-      </w:pPr>
-      <w:r>
-        <w:rPr>
-          <w:lang w:val="pt-BR"/>
-        </w:rPr>
-        <w:t>NC4 -&gt; O risco de equipe inexperiente foi observado durante a semana. Para solução os membros que tinham mais dificuldade alocaram tempo extra para treinamento e aprendizado. Não atrasou a sprint e sua entrega e esse risco por ser grava foi monitorado diarimente.</w:t>
-      </w:r>
-    </w:p>
-    <w:p>
-      <w:pPr>
-        <w:rPr>
-          <w:lang w:val="pt-BR"/>
-        </w:rPr>
-      </w:pPr>
-    </w:p>
-    <w:p>
-      <w:pPr>
-        <w:rPr>
-          <w:lang w:val="pt-BR"/>
-        </w:rPr>
-      </w:pPr>
+        <w:t>NC1 -</w:t>
+      </w:r>
+      <w:proofErr w:type="gramStart"/>
+      <w:r>
+        <w:rPr>
+          <w:lang w:val="pt-BR"/>
+        </w:rPr>
+        <w:t xml:space="preserve">&gt; </w:t>
+      </w:r>
+      <w:r>
+        <w:rPr>
+          <w:lang w:val="pt-BR"/>
+        </w:rPr>
+        <w:t>Foi</w:t>
+      </w:r>
+      <w:proofErr w:type="gramEnd"/>
+      <w:r>
+        <w:rPr>
+          <w:lang w:val="pt-BR"/>
+        </w:rPr>
+        <w:t xml:space="preserve"> modificado o método de monitoramento de tarefas para o </w:t>
+      </w:r>
+      <w:proofErr w:type="spellStart"/>
+      <w:r>
+        <w:rPr>
+          <w:lang w:val="pt-BR"/>
+        </w:rPr>
+        <w:t>Kanban</w:t>
+      </w:r>
+      <w:proofErr w:type="spellEnd"/>
+      <w:r>
+        <w:rPr>
+          <w:lang w:val="pt-BR"/>
+        </w:rPr>
+        <w:t xml:space="preserve">. O </w:t>
+      </w:r>
+      <w:proofErr w:type="spellStart"/>
+      <w:r>
+        <w:rPr>
+          <w:lang w:val="pt-BR"/>
+        </w:rPr>
+        <w:t>Kanban</w:t>
+      </w:r>
+      <w:proofErr w:type="spellEnd"/>
+      <w:r>
+        <w:rPr>
+          <w:lang w:val="pt-BR"/>
+        </w:rPr>
+        <w:t xml:space="preserve"> do projeto é atualizado pela própria equipe de desenvolvimento de acordo com o status das tarefas planejadas para a semana.</w:t>
+      </w:r>
+      <w:r>
+        <w:rPr>
+          <w:lang w:val="pt-BR"/>
+        </w:rPr>
+        <w:t xml:space="preserve"> Responsável: </w:t>
+      </w:r>
+      <w:proofErr w:type="spellStart"/>
+      <w:r>
+        <w:rPr>
+          <w:lang w:val="pt-BR"/>
+        </w:rPr>
+        <w:t>Johnathan</w:t>
+      </w:r>
+      <w:proofErr w:type="spellEnd"/>
+      <w:r>
+        <w:rPr>
+          <w:lang w:val="pt-BR"/>
+        </w:rPr>
+        <w:t xml:space="preserve"> Gomes. Status: Concluído.</w:t>
+      </w:r>
+    </w:p>
+    <w:p>
+      <w:pPr>
+        <w:rPr>
+          <w:lang w:val="pt-BR"/>
+        </w:rPr>
+      </w:pPr>
+    </w:p>
+    <w:p>
+      <w:pPr>
+        <w:rPr>
+          <w:lang w:val="pt-BR"/>
+        </w:rPr>
+      </w:pPr>
+      <w:r>
+        <w:rPr>
+          <w:lang w:val="pt-BR"/>
+        </w:rPr>
+        <w:t xml:space="preserve">NC2 -&gt; </w:t>
+      </w:r>
+      <w:proofErr w:type="spellStart"/>
+      <w:r>
+        <w:rPr>
+          <w:lang w:val="pt-BR"/>
+        </w:rPr>
+        <w:t>Product</w:t>
+      </w:r>
+      <w:proofErr w:type="spellEnd"/>
+      <w:r>
+        <w:rPr>
+          <w:lang w:val="pt-BR"/>
+        </w:rPr>
+        <w:t xml:space="preserve"> </w:t>
+      </w:r>
+      <w:proofErr w:type="spellStart"/>
+      <w:r>
+        <w:rPr>
+          <w:lang w:val="pt-BR"/>
+        </w:rPr>
+        <w:t>Backlog</w:t>
+      </w:r>
+      <w:proofErr w:type="spellEnd"/>
+      <w:r>
+        <w:rPr>
+          <w:lang w:val="pt-BR"/>
+        </w:rPr>
+        <w:t xml:space="preserve"> ganhou um documento exclusivo e foi retirado do plano geral, para melhor monitoramento do mesmo.</w:t>
+      </w:r>
+      <w:r>
+        <w:rPr>
+          <w:lang w:val="pt-BR"/>
+        </w:rPr>
+        <w:t xml:space="preserve"> Responsável: Deborah Ulacia. Status: Concluído.</w:t>
+      </w:r>
+    </w:p>
+    <w:p>
+      <w:pPr>
+        <w:rPr>
+          <w:lang w:val="pt-BR"/>
+        </w:rPr>
+      </w:pPr>
+    </w:p>
+    <w:p>
+      <w:pPr>
+        <w:rPr>
+          <w:lang w:val="pt-BR"/>
+        </w:rPr>
+      </w:pPr>
+      <w:r>
+        <w:rPr>
+          <w:lang w:val="pt-BR"/>
+        </w:rPr>
+        <w:t>NC3 -</w:t>
+      </w:r>
+      <w:proofErr w:type="gramStart"/>
+      <w:r>
+        <w:rPr>
+          <w:lang w:val="pt-BR"/>
+        </w:rPr>
+        <w:t>&gt; Foram</w:t>
+      </w:r>
+      <w:proofErr w:type="gramEnd"/>
+      <w:r>
+        <w:rPr>
+          <w:lang w:val="pt-BR"/>
+        </w:rPr>
+        <w:t xml:space="preserve"> feitas reuniões de Sprint Planning bem como stand </w:t>
+      </w:r>
+      <w:proofErr w:type="spellStart"/>
+      <w:r>
+        <w:rPr>
+          <w:lang w:val="pt-BR"/>
+        </w:rPr>
+        <w:t>up</w:t>
+      </w:r>
+      <w:proofErr w:type="spellEnd"/>
+      <w:r>
+        <w:rPr>
+          <w:lang w:val="pt-BR"/>
+        </w:rPr>
+        <w:t xml:space="preserve"> meetings diárias via </w:t>
+      </w:r>
+      <w:proofErr w:type="spellStart"/>
+      <w:r>
+        <w:rPr>
+          <w:lang w:val="pt-BR"/>
+        </w:rPr>
+        <w:t>hangouts</w:t>
+      </w:r>
+      <w:proofErr w:type="spellEnd"/>
+      <w:r>
+        <w:rPr>
+          <w:lang w:val="pt-BR"/>
+        </w:rPr>
+        <w:t>. Nem sempre todos os membros estavam presentes, mas em todas as reuniões a grande maioria estava presente.</w:t>
+      </w:r>
+    </w:p>
+    <w:p>
+      <w:pPr>
+        <w:rPr>
+          <w:lang w:val="pt-BR"/>
+        </w:rPr>
+      </w:pPr>
+    </w:p>
+    <w:p>
+      <w:pPr>
+        <w:rPr>
+          <w:lang w:val="pt-BR"/>
+        </w:rPr>
+      </w:pPr>
+      <w:r>
+        <w:rPr>
+          <w:lang w:val="pt-BR"/>
+        </w:rPr>
+        <w:t xml:space="preserve">NC4 -&gt; O risco de equipe inexperiente foi observado durante a semana. Para solução os membros que tinham mais dificuldade alocaram tempo extra para treinamento e </w:t>
+      </w:r>
       <w:r>
         <w:rPr>
           <w:lang w:val="pt-BR"/>
         </w:rPr>
         <w:lastRenderedPageBreak/>
+        <w:t xml:space="preserve">aprendizado. Não atrasou a </w:t>
+      </w:r>
+      <w:proofErr w:type="spellStart"/>
+      <w:r>
+        <w:rPr>
+          <w:lang w:val="pt-BR"/>
+        </w:rPr>
+        <w:t>sprint</w:t>
+      </w:r>
+      <w:proofErr w:type="spellEnd"/>
+      <w:r>
+        <w:rPr>
+          <w:lang w:val="pt-BR"/>
+        </w:rPr>
+        <w:t xml:space="preserve"> e sua entrega e esse risco por ser grava foi monitorado </w:t>
+      </w:r>
+      <w:proofErr w:type="spellStart"/>
+      <w:r>
+        <w:rPr>
+          <w:lang w:val="pt-BR"/>
+        </w:rPr>
+        <w:t>diarimente</w:t>
+      </w:r>
+      <w:proofErr w:type="spellEnd"/>
+      <w:r>
+        <w:rPr>
+          <w:lang w:val="pt-BR"/>
+        </w:rPr>
+        <w:t>.</w:t>
+      </w:r>
+      <w:r>
+        <w:rPr>
+          <w:lang w:val="pt-BR"/>
+        </w:rPr>
+        <w:t xml:space="preserve"> Responsáveis: Igor Moura e Moisés Hilário. Status: Concluído.</w:t>
+      </w:r>
+    </w:p>
+    <w:p>
+      <w:pPr>
+        <w:rPr>
+          <w:lang w:val="pt-BR"/>
+        </w:rPr>
+      </w:pPr>
+    </w:p>
+    <w:p>
+      <w:pPr>
+        <w:rPr>
+          <w:lang w:val="pt-BR"/>
+        </w:rPr>
+      </w:pPr>
+      <w:r>
+        <w:rPr>
+          <w:lang w:val="pt-BR"/>
+        </w:rPr>
         <w:t xml:space="preserve">NC5 -&gt; O risco de tarefa não cumprida também ocorreu em NC1 e NC2. Tempos extras serão alocados para cumprimento das mesmas. </w:t>
+      </w:r>
+      <w:r>
+        <w:rPr>
+          <w:lang w:val="pt-BR"/>
+        </w:rPr>
+        <w:t>Responsável: Vinicius Carvalho. Status: Concluído.</w:t>
       </w:r>
     </w:p>
     <w:p>
@@ -892,7 +1207,7 @@
     </w:p>
     <w:tbl>
       <w:tblPr>
-        <w:tblStyle w:val="Tabelacomgrade"/>
+        <w:tblStyle w:val="TableGrid"/>
         <w:tblW w:w="0" w:type="auto"/>
         <w:tblLook w:val="04A0" w:firstRow="1" w:lastRow="0" w:firstColumn="1" w:lastColumn="0" w:noHBand="0" w:noVBand="1"/>
       </w:tblPr>
@@ -1061,12 +1376,14 @@
                 <w:lang w:val="pt-BR"/>
               </w:rPr>
             </w:pPr>
+            <w:proofErr w:type="gramStart"/>
             <w:r>
               <w:rPr>
                 <w:lang w:val="pt-BR"/>
               </w:rPr>
               <w:t>ok</w:t>
             </w:r>
+            <w:proofErr w:type="gramEnd"/>
           </w:p>
         </w:tc>
         <w:tc>
@@ -1115,30 +1432,34 @@
                 <w:lang w:val="pt-BR"/>
               </w:rPr>
             </w:pPr>
+            <w:proofErr w:type="gramStart"/>
             <w:r>
               <w:rPr>
                 <w:lang w:val="pt-BR"/>
               </w:rPr>
               <w:t>ok</w:t>
             </w:r>
-          </w:p>
-        </w:tc>
-        <w:tc>
-          <w:tcPr>
-            <w:tcW w:w="1511" w:type="dxa"/>
-          </w:tcPr>
-          <w:p>
-            <w:pPr>
-              <w:rPr>
-                <w:lang w:val="pt-BR"/>
-              </w:rPr>
-            </w:pPr>
+            <w:proofErr w:type="gramEnd"/>
+          </w:p>
+        </w:tc>
+        <w:tc>
+          <w:tcPr>
+            <w:tcW w:w="1511" w:type="dxa"/>
+          </w:tcPr>
+          <w:p>
+            <w:pPr>
+              <w:rPr>
+                <w:lang w:val="pt-BR"/>
+              </w:rPr>
+            </w:pPr>
+            <w:proofErr w:type="gramStart"/>
             <w:r>
               <w:rPr>
                 <w:lang w:val="pt-BR"/>
               </w:rPr>
               <w:t>ok</w:t>
             </w:r>
+            <w:proofErr w:type="gramEnd"/>
           </w:p>
         </w:tc>
         <w:tc>
@@ -1157,11 +1478,19 @@
               </w:rPr>
               <w:t>NC</w:t>
             </w:r>
-            <w:r>
-              <w:rPr>
-                <w:lang w:val="pt-BR"/>
-              </w:rPr>
-              <w:t>3,NC4</w:t>
+            <w:proofErr w:type="gramStart"/>
+            <w:r>
+              <w:rPr>
+                <w:lang w:val="pt-BR"/>
+              </w:rPr>
+              <w:t>3,NC</w:t>
+            </w:r>
+            <w:proofErr w:type="gramEnd"/>
+            <w:r>
+              <w:rPr>
+                <w:lang w:val="pt-BR"/>
+              </w:rPr>
+              <w:t>4</w:t>
             </w:r>
           </w:p>
         </w:tc>
@@ -1187,7 +1516,27 @@
         <w:rPr>
           <w:lang w:val="pt-BR"/>
         </w:rPr>
-        <w:t>NC1 -&gt; Ainda não foi atualizado o diagrama de classes para a sprint 2. Será atualizado durante o fim de semana.</w:t>
+        <w:t xml:space="preserve">NC1 -&gt; Ainda não foi atualizado o diagrama de classes para a </w:t>
+      </w:r>
+      <w:proofErr w:type="spellStart"/>
+      <w:r>
+        <w:rPr>
+          <w:lang w:val="pt-BR"/>
+        </w:rPr>
+        <w:t>sprint</w:t>
+      </w:r>
+      <w:proofErr w:type="spellEnd"/>
+      <w:r>
+        <w:rPr>
+          <w:lang w:val="pt-BR"/>
+        </w:rPr>
+        <w:t xml:space="preserve"> 2. Será atualizado durante o fim de semana.</w:t>
+      </w:r>
+      <w:r>
+        <w:rPr>
+          <w:lang w:val="pt-BR"/>
+        </w:rPr>
+        <w:t xml:space="preserve"> Responsável: Leonardo Freitas. Status: Concluído.</w:t>
       </w:r>
     </w:p>
     <w:p>
@@ -1209,6 +1558,12 @@
         </w:rPr>
         <w:t>NC2 -&gt; O plano de GCO foi atualizado, modificando alguns recursos humanos e materiais. As estimativas tiveram de ser atualizadas.</w:t>
       </w:r>
+      <w:r>
+        <w:rPr>
+          <w:lang w:val="pt-BR"/>
+        </w:rPr>
+        <w:t xml:space="preserve"> Responsável: Igor Moura. Status: Concluído.</w:t>
+      </w:r>
     </w:p>
     <w:p>
       <w:pPr>
@@ -1228,6 +1583,18 @@
           <w:lang w:val="pt-BR"/>
         </w:rPr>
         <w:t>NC3 -&gt; O risco de tarefa não cumprida ocorreu em NC1. Tempos extras serão alocados para cumprimento da mesma.</w:t>
+      </w:r>
+      <w:r>
+        <w:rPr>
+          <w:lang w:val="pt-BR"/>
+        </w:rPr>
+        <w:t xml:space="preserve"> </w:t>
+      </w:r>
+      <w:r>
+        <w:rPr>
+          <w:lang w:val="pt-BR"/>
+        </w:rPr>
+        <w:t>Responsável: Vinicius Carvalho. Status: Concluído.</w:t>
       </w:r>
     </w:p>
     <w:p>
@@ -1273,21 +1640,12 @@
           <w:szCs w:val="28"/>
           <w:lang w:val="pt-BR"/>
         </w:rPr>
-        <w:t>Semana 04 (25/05 a 01/06</w:t>
-      </w:r>
-      <w:r>
-        <w:rPr>
-          <w:b/>
-          <w:sz w:val="28"/>
-          <w:szCs w:val="28"/>
-          <w:lang w:val="pt-BR"/>
-        </w:rPr>
-        <w:t>)</w:t>
+        <w:t>Semana 04 (25/05 a 01/06)</w:t>
       </w:r>
     </w:p>
     <w:tbl>
       <w:tblPr>
-        <w:tblStyle w:val="Tabelacomgrade"/>
+        <w:tblStyle w:val="TableGrid"/>
         <w:tblW w:w="0" w:type="auto"/>
         <w:tblLook w:val="04A0" w:firstRow="1" w:lastRow="0" w:firstColumn="1" w:lastColumn="0" w:noHBand="0" w:noVBand="1"/>
       </w:tblPr>
@@ -1480,11 +1838,19 @@
               </w:rPr>
               <w:t>NC</w:t>
             </w:r>
-            <w:r>
-              <w:rPr>
-                <w:lang w:val="pt-BR"/>
-              </w:rPr>
-              <w:t>2,NC3</w:t>
+            <w:proofErr w:type="gramStart"/>
+            <w:r>
+              <w:rPr>
+                <w:lang w:val="pt-BR"/>
+              </w:rPr>
+              <w:t>2,NC</w:t>
+            </w:r>
+            <w:proofErr w:type="gramEnd"/>
+            <w:r>
+              <w:rPr>
+                <w:lang w:val="pt-BR"/>
+              </w:rPr>
+              <w:t>3</w:t>
             </w:r>
           </w:p>
         </w:tc>
@@ -1516,12 +1882,14 @@
                 <w:lang w:val="pt-BR"/>
               </w:rPr>
             </w:pPr>
+            <w:proofErr w:type="gramStart"/>
             <w:r>
               <w:rPr>
                 <w:lang w:val="pt-BR"/>
               </w:rPr>
               <w:t>ok</w:t>
             </w:r>
+            <w:proofErr w:type="gramEnd"/>
           </w:p>
         </w:tc>
         <w:tc>
@@ -1585,7 +1953,21 @@
         <w:rPr>
           <w:lang w:val="pt-BR"/>
         </w:rPr>
-        <w:t>NC1 -&gt; A baseline programada para o dia 01/06 nã</w:t>
+        <w:t xml:space="preserve">NC1 -&gt; A </w:t>
+      </w:r>
+      <w:proofErr w:type="spellStart"/>
+      <w:r>
+        <w:rPr>
+          <w:lang w:val="pt-BR"/>
+        </w:rPr>
+        <w:t>baseline</w:t>
+      </w:r>
+      <w:proofErr w:type="spellEnd"/>
+      <w:r>
+        <w:rPr>
+          <w:lang w:val="pt-BR"/>
+        </w:rPr>
+        <w:t xml:space="preserve"> programada para o dia 01/06 nã</w:t>
       </w:r>
       <w:r>
         <w:rPr>
@@ -1599,6 +1981,12 @@
         </w:rPr>
         <w:t xml:space="preserve"> para o dia 03/06.</w:t>
       </w:r>
+      <w:r>
+        <w:rPr>
+          <w:lang w:val="pt-BR"/>
+        </w:rPr>
+        <w:t xml:space="preserve"> Responsável: Leonardo Freitas. Status: Concluído.</w:t>
+      </w:r>
     </w:p>
     <w:p>
       <w:pPr>
@@ -1623,67 +2011,161 @@
         <w:rPr>
           <w:lang w:val="pt-BR"/>
         </w:rPr>
-        <w:t>Artefatos de V&amp;V e GQA atrasaram, por isso a baseline não pode ser entregue na data. Foi alocado mais tempo para executar essas áreas.</w:t>
-      </w:r>
-    </w:p>
-    <w:p>
-      <w:pPr>
-        <w:rPr>
-          <w:lang w:val="pt-BR"/>
-        </w:rPr>
-      </w:pPr>
-    </w:p>
-    <w:p>
-      <w:pPr>
-        <w:rPr>
-          <w:lang w:val="pt-BR"/>
-        </w:rPr>
-      </w:pPr>
-      <w:r>
-        <w:rPr>
-          <w:lang w:val="pt-BR"/>
-        </w:rPr>
-        <w:t>NC3 -&gt; A auditoria física da GCS não foi feita para a primeira baseline, porém está sendo programada para a segunda.</w:t>
-      </w:r>
-    </w:p>
-    <w:p>
-      <w:pPr>
-        <w:rPr>
-          <w:lang w:val="pt-BR"/>
-        </w:rPr>
-      </w:pPr>
-    </w:p>
-    <w:p>
-      <w:pPr>
-        <w:rPr>
-          <w:lang w:val="pt-BR"/>
-        </w:rPr>
-      </w:pPr>
-      <w:r>
-        <w:rPr>
-          <w:lang w:val="pt-BR"/>
-        </w:rPr>
-        <w:t>NC4 -&gt; Foi alocado mais horas para execução do projeto nessa semana, porém não será necessária alteração nas estimativas de esforço e custo.</w:t>
-      </w:r>
-    </w:p>
-    <w:p>
-      <w:pPr>
-        <w:rPr>
-          <w:lang w:val="pt-BR"/>
-        </w:rPr>
-      </w:pPr>
-    </w:p>
-    <w:p>
-      <w:pPr>
-        <w:rPr>
-          <w:lang w:val="pt-BR"/>
-        </w:rPr>
-      </w:pPr>
-      <w:r>
-        <w:rPr>
-          <w:lang w:val="pt-BR"/>
-        </w:rPr>
-        <w:t xml:space="preserve">NC5 -&gt; O cronograma não fora cumprido à risca. Foi reajustado para a baseline, bem como as porcentagens de </w:t>
+        <w:t xml:space="preserve">Artefatos de V&amp;V e GQA atrasaram, por isso a </w:t>
+      </w:r>
+      <w:proofErr w:type="spellStart"/>
+      <w:r>
+        <w:rPr>
+          <w:lang w:val="pt-BR"/>
+        </w:rPr>
+        <w:t>baseline</w:t>
+      </w:r>
+      <w:proofErr w:type="spellEnd"/>
+      <w:r>
+        <w:rPr>
+          <w:lang w:val="pt-BR"/>
+        </w:rPr>
+        <w:t xml:space="preserve"> não pode ser entregue na data. Foi alocado mais tempo para executar essas áreas.</w:t>
+      </w:r>
+      <w:r>
+        <w:rPr>
+          <w:lang w:val="pt-BR"/>
+        </w:rPr>
+        <w:t xml:space="preserve"> Responsáveis: Moisés Hilário e </w:t>
+      </w:r>
+      <w:proofErr w:type="spellStart"/>
+      <w:r>
+        <w:rPr>
+          <w:lang w:val="pt-BR"/>
+        </w:rPr>
+        <w:t>Johnathan</w:t>
+      </w:r>
+      <w:proofErr w:type="spellEnd"/>
+      <w:r>
+        <w:rPr>
+          <w:lang w:val="pt-BR"/>
+        </w:rPr>
+        <w:t xml:space="preserve"> Gomes. Status: Concluído.</w:t>
+      </w:r>
+    </w:p>
+    <w:p>
+      <w:pPr>
+        <w:rPr>
+          <w:lang w:val="pt-BR"/>
+        </w:rPr>
+      </w:pPr>
+    </w:p>
+    <w:p>
+      <w:pPr>
+        <w:rPr>
+          <w:lang w:val="pt-BR"/>
+        </w:rPr>
+      </w:pPr>
+      <w:r>
+        <w:rPr>
+          <w:lang w:val="pt-BR"/>
+        </w:rPr>
+        <w:t xml:space="preserve">NC3 -&gt; A auditoria física da GCS não foi feita para a primeira </w:t>
+      </w:r>
+      <w:proofErr w:type="spellStart"/>
+      <w:r>
+        <w:rPr>
+          <w:lang w:val="pt-BR"/>
+        </w:rPr>
+        <w:t>baseline</w:t>
+      </w:r>
+      <w:proofErr w:type="spellEnd"/>
+      <w:r>
+        <w:rPr>
+          <w:lang w:val="pt-BR"/>
+        </w:rPr>
+        <w:t>, porém está sendo programada para a segunda.</w:t>
+      </w:r>
+      <w:r>
+        <w:rPr>
+          <w:lang w:val="pt-BR"/>
+        </w:rPr>
+        <w:t xml:space="preserve"> Responsável: Breno Fernandes. Status: Concluído.</w:t>
+      </w:r>
+    </w:p>
+    <w:p>
+      <w:pPr>
+        <w:rPr>
+          <w:lang w:val="pt-BR"/>
+        </w:rPr>
+      </w:pPr>
+    </w:p>
+    <w:p>
+      <w:pPr>
+        <w:rPr>
+          <w:lang w:val="pt-BR"/>
+        </w:rPr>
+      </w:pPr>
+      <w:r>
+        <w:rPr>
+          <w:lang w:val="pt-BR"/>
+        </w:rPr>
+        <w:t>NC4 -</w:t>
+      </w:r>
+      <w:proofErr w:type="gramStart"/>
+      <w:r>
+        <w:rPr>
+          <w:lang w:val="pt-BR"/>
+        </w:rPr>
+        <w:t>&gt; Foi</w:t>
+      </w:r>
+      <w:proofErr w:type="gramEnd"/>
+      <w:r>
+        <w:rPr>
+          <w:lang w:val="pt-BR"/>
+        </w:rPr>
+        <w:t xml:space="preserve"> alocado mais horas para execução do projeto nessa semana, porém não será necessária alteração nas estimativas de esforço e custo.</w:t>
+      </w:r>
+      <w:r>
+        <w:rPr>
+          <w:lang w:val="pt-BR"/>
+        </w:rPr>
+        <w:t xml:space="preserve"> </w:t>
+      </w:r>
+      <w:r>
+        <w:rPr>
+          <w:lang w:val="pt-BR"/>
+        </w:rPr>
+        <w:t>Responsável: Vinicius Carvalho. Status: Concluído.</w:t>
+      </w:r>
+    </w:p>
+    <w:p>
+      <w:pPr>
+        <w:rPr>
+          <w:lang w:val="pt-BR"/>
+        </w:rPr>
+      </w:pPr>
+    </w:p>
+    <w:p>
+      <w:pPr>
+        <w:rPr>
+          <w:lang w:val="pt-BR"/>
+        </w:rPr>
+      </w:pPr>
+      <w:r>
+        <w:rPr>
+          <w:lang w:val="pt-BR"/>
+        </w:rPr>
+        <w:t xml:space="preserve">NC5 -&gt; O cronograma não fora cumprido à risca. Foi reajustado para a </w:t>
+      </w:r>
+      <w:proofErr w:type="spellStart"/>
+      <w:r>
+        <w:rPr>
+          <w:lang w:val="pt-BR"/>
+        </w:rPr>
+        <w:t>baseline</w:t>
+      </w:r>
+      <w:proofErr w:type="spellEnd"/>
+      <w:r>
+        <w:rPr>
+          <w:lang w:val="pt-BR"/>
+        </w:rPr>
+        <w:t xml:space="preserve">, bem como as porcentagens de </w:t>
       </w:r>
       <w:r>
         <w:rPr>
@@ -1691,6 +2173,1160 @@
         </w:rPr>
         <w:t>execução que ficaram abaixo do programado.</w:t>
       </w:r>
+      <w:r>
+        <w:rPr>
+          <w:lang w:val="pt-BR"/>
+        </w:rPr>
+        <w:t xml:space="preserve"> </w:t>
+      </w:r>
+      <w:r>
+        <w:rPr>
+          <w:lang w:val="pt-BR"/>
+        </w:rPr>
+        <w:t>Responsável: Vinicius Carvalho. Status: Concluído.</w:t>
+      </w:r>
+    </w:p>
+    <w:p>
+      <w:pPr>
+        <w:rPr>
+          <w:lang w:val="pt-BR"/>
+        </w:rPr>
+      </w:pPr>
+    </w:p>
+    <w:p>
+      <w:pPr>
+        <w:rPr>
+          <w:lang w:val="pt-BR"/>
+        </w:rPr>
+      </w:pPr>
+      <w:r>
+        <w:rPr>
+          <w:lang w:val="pt-BR"/>
+        </w:rPr>
+        <w:t>NC6 -&gt; O membro Matheus Lima não participou de nenhuma reunião/atividade do projeto.</w:t>
+      </w:r>
+    </w:p>
+    <w:p>
+      <w:pPr>
+        <w:rPr>
+          <w:lang w:val="pt-BR"/>
+        </w:rPr>
+      </w:pPr>
+    </w:p>
+    <w:p>
+      <w:pPr>
+        <w:rPr>
+          <w:lang w:val="pt-BR"/>
+        </w:rPr>
+      </w:pPr>
+      <w:r>
+        <w:rPr>
+          <w:lang w:val="pt-BR"/>
+        </w:rPr>
+        <w:t>NC7 -&gt; A entrega da Sprint 2 atrasou como relatado em NC1. A correção foi a alteração da data de entrega em dois dias.</w:t>
+      </w:r>
+      <w:r>
+        <w:rPr>
+          <w:lang w:val="pt-BR"/>
+        </w:rPr>
+        <w:t xml:space="preserve"> </w:t>
+      </w:r>
+      <w:r>
+        <w:rPr>
+          <w:lang w:val="pt-BR"/>
+        </w:rPr>
+        <w:t>Responsável: Vinicius Carvalho. Status: Concluído.</w:t>
+      </w:r>
+    </w:p>
+    <w:p>
+      <w:pPr>
+        <w:rPr>
+          <w:lang w:val="pt-BR"/>
+        </w:rPr>
+      </w:pPr>
+    </w:p>
+    <w:p>
+      <w:pPr>
+        <w:rPr>
+          <w:lang w:val="pt-BR"/>
+        </w:rPr>
+      </w:pPr>
+      <w:r>
+        <w:rPr>
+          <w:lang w:val="pt-BR"/>
+        </w:rPr>
+        <w:t xml:space="preserve">NC8 -&gt; O risco de documentação atrasada ocorreu em NC2. A correção imediata foi a alocação de mais tempo e os dois dias a mais da </w:t>
+      </w:r>
+      <w:proofErr w:type="spellStart"/>
+      <w:r>
+        <w:rPr>
+          <w:lang w:val="pt-BR"/>
+        </w:rPr>
+        <w:t>baseline</w:t>
+      </w:r>
+      <w:proofErr w:type="spellEnd"/>
+      <w:r>
+        <w:rPr>
+          <w:lang w:val="pt-BR"/>
+        </w:rPr>
+        <w:t>.</w:t>
+      </w:r>
+      <w:r>
+        <w:rPr>
+          <w:lang w:val="pt-BR"/>
+        </w:rPr>
+        <w:t xml:space="preserve"> Responsáveis: Moisés Hilário e </w:t>
+      </w:r>
+      <w:proofErr w:type="spellStart"/>
+      <w:r>
+        <w:rPr>
+          <w:lang w:val="pt-BR"/>
+        </w:rPr>
+        <w:t>Johnathan</w:t>
+      </w:r>
+      <w:proofErr w:type="spellEnd"/>
+      <w:r>
+        <w:rPr>
+          <w:lang w:val="pt-BR"/>
+        </w:rPr>
+        <w:t xml:space="preserve"> Gomes. Status: Concluído.</w:t>
+      </w:r>
+    </w:p>
+    <w:p>
+      <w:pPr>
+        <w:rPr>
+          <w:lang w:val="pt-BR"/>
+        </w:rPr>
+      </w:pPr>
+    </w:p>
+    <w:p>
+      <w:pPr>
+        <w:rPr>
+          <w:b/>
+          <w:sz w:val="28"/>
+          <w:szCs w:val="28"/>
+          <w:lang w:val="pt-BR"/>
+        </w:rPr>
+      </w:pPr>
+      <w:r>
+        <w:rPr>
+          <w:b/>
+          <w:sz w:val="28"/>
+          <w:szCs w:val="28"/>
+          <w:lang w:val="pt-BR"/>
+        </w:rPr>
+        <w:t>Semana 05 (01/06 a 08</w:t>
+      </w:r>
+      <w:r>
+        <w:rPr>
+          <w:b/>
+          <w:sz w:val="28"/>
+          <w:szCs w:val="28"/>
+          <w:lang w:val="pt-BR"/>
+        </w:rPr>
+        <w:t>/06)</w:t>
+      </w:r>
+    </w:p>
+    <w:tbl>
+      <w:tblPr>
+        <w:tblStyle w:val="TableGrid"/>
+        <w:tblW w:w="0" w:type="auto"/>
+        <w:tblLook w:val="04A0" w:firstRow="1" w:lastRow="0" w:firstColumn="1" w:lastColumn="0" w:noHBand="0" w:noVBand="1"/>
+      </w:tblPr>
+      <w:tblGrid>
+        <w:gridCol w:w="1597"/>
+        <w:gridCol w:w="1457"/>
+        <w:gridCol w:w="1545"/>
+        <w:gridCol w:w="1527"/>
+        <w:gridCol w:w="1652"/>
+        <w:gridCol w:w="1458"/>
+      </w:tblGrid>
+      <w:tr>
+        <w:tc>
+          <w:tcPr>
+            <w:tcW w:w="1680" w:type="dxa"/>
+          </w:tcPr>
+          <w:p>
+            <w:pPr>
+              <w:rPr>
+                <w:b/>
+                <w:sz w:val="28"/>
+                <w:szCs w:val="28"/>
+                <w:lang w:val="pt-BR"/>
+              </w:rPr>
+            </w:pPr>
+            <w:r>
+              <w:rPr>
+                <w:b/>
+                <w:sz w:val="28"/>
+                <w:szCs w:val="28"/>
+                <w:lang w:val="pt-BR"/>
+              </w:rPr>
+              <w:t>Escopo</w:t>
+            </w:r>
+          </w:p>
+        </w:tc>
+        <w:tc>
+          <w:tcPr>
+            <w:tcW w:w="1511" w:type="dxa"/>
+          </w:tcPr>
+          <w:p>
+            <w:pPr>
+              <w:rPr>
+                <w:b/>
+                <w:sz w:val="28"/>
+                <w:szCs w:val="28"/>
+                <w:lang w:val="pt-BR"/>
+              </w:rPr>
+            </w:pPr>
+            <w:r>
+              <w:rPr>
+                <w:b/>
+                <w:sz w:val="28"/>
+                <w:szCs w:val="28"/>
+                <w:lang w:val="pt-BR"/>
+              </w:rPr>
+              <w:t>Tarefas</w:t>
+            </w:r>
+          </w:p>
+        </w:tc>
+        <w:tc>
+          <w:tcPr>
+            <w:tcW w:w="1511" w:type="dxa"/>
+          </w:tcPr>
+          <w:p>
+            <w:pPr>
+              <w:rPr>
+                <w:b/>
+                <w:sz w:val="28"/>
+                <w:szCs w:val="28"/>
+                <w:lang w:val="pt-BR"/>
+              </w:rPr>
+            </w:pPr>
+            <w:r>
+              <w:rPr>
+                <w:b/>
+                <w:sz w:val="28"/>
+                <w:szCs w:val="28"/>
+                <w:lang w:val="pt-BR"/>
+              </w:rPr>
+              <w:t>Estimativas</w:t>
+            </w:r>
+          </w:p>
+        </w:tc>
+        <w:tc>
+          <w:tcPr>
+            <w:tcW w:w="1511" w:type="dxa"/>
+          </w:tcPr>
+          <w:p>
+            <w:pPr>
+              <w:rPr>
+                <w:b/>
+                <w:sz w:val="28"/>
+                <w:szCs w:val="28"/>
+                <w:lang w:val="pt-BR"/>
+              </w:rPr>
+            </w:pPr>
+            <w:r>
+              <w:rPr>
+                <w:b/>
+                <w:sz w:val="28"/>
+                <w:szCs w:val="28"/>
+                <w:lang w:val="pt-BR"/>
+              </w:rPr>
+              <w:t>Orçamento</w:t>
+            </w:r>
+          </w:p>
+        </w:tc>
+        <w:tc>
+          <w:tcPr>
+            <w:tcW w:w="1511" w:type="dxa"/>
+          </w:tcPr>
+          <w:p>
+            <w:pPr>
+              <w:rPr>
+                <w:b/>
+                <w:sz w:val="28"/>
+                <w:szCs w:val="28"/>
+                <w:lang w:val="pt-BR"/>
+              </w:rPr>
+            </w:pPr>
+            <w:r>
+              <w:rPr>
+                <w:b/>
+                <w:sz w:val="28"/>
+                <w:szCs w:val="28"/>
+                <w:lang w:val="pt-BR"/>
+              </w:rPr>
+              <w:t>Cronograma</w:t>
+            </w:r>
+          </w:p>
+        </w:tc>
+        <w:tc>
+          <w:tcPr>
+            <w:tcW w:w="1512" w:type="dxa"/>
+          </w:tcPr>
+          <w:p>
+            <w:pPr>
+              <w:rPr>
+                <w:b/>
+                <w:sz w:val="28"/>
+                <w:szCs w:val="28"/>
+                <w:lang w:val="pt-BR"/>
+              </w:rPr>
+            </w:pPr>
+            <w:r>
+              <w:rPr>
+                <w:b/>
+                <w:sz w:val="28"/>
+                <w:szCs w:val="28"/>
+                <w:lang w:val="pt-BR"/>
+              </w:rPr>
+              <w:t>Riscos</w:t>
+            </w:r>
+          </w:p>
+        </w:tc>
+      </w:tr>
+      <w:tr>
+        <w:tc>
+          <w:tcPr>
+            <w:tcW w:w="1680" w:type="dxa"/>
+          </w:tcPr>
+          <w:p>
+            <w:pPr>
+              <w:rPr>
+                <w:lang w:val="pt-BR"/>
+              </w:rPr>
+            </w:pPr>
+            <w:proofErr w:type="gramStart"/>
+            <w:r>
+              <w:rPr>
+                <w:lang w:val="pt-BR"/>
+              </w:rPr>
+              <w:t>ok</w:t>
+            </w:r>
+            <w:proofErr w:type="gramEnd"/>
+          </w:p>
+        </w:tc>
+        <w:tc>
+          <w:tcPr>
+            <w:tcW w:w="1511" w:type="dxa"/>
+          </w:tcPr>
+          <w:p>
+            <w:pPr>
+              <w:rPr>
+                <w:lang w:val="pt-BR"/>
+              </w:rPr>
+            </w:pPr>
+            <w:r>
+              <w:rPr>
+                <w:lang w:val="pt-BR"/>
+              </w:rPr>
+              <w:t>NC</w:t>
+            </w:r>
+            <w:proofErr w:type="gramStart"/>
+            <w:r>
+              <w:rPr>
+                <w:lang w:val="pt-BR"/>
+              </w:rPr>
+              <w:t>1</w:t>
+            </w:r>
+            <w:r>
+              <w:rPr>
+                <w:lang w:val="pt-BR"/>
+              </w:rPr>
+              <w:t>,NC</w:t>
+            </w:r>
+            <w:proofErr w:type="gramEnd"/>
+            <w:r>
+              <w:rPr>
+                <w:lang w:val="pt-BR"/>
+              </w:rPr>
+              <w:t>2</w:t>
+            </w:r>
+          </w:p>
+        </w:tc>
+        <w:tc>
+          <w:tcPr>
+            <w:tcW w:w="1511" w:type="dxa"/>
+          </w:tcPr>
+          <w:p>
+            <w:pPr>
+              <w:rPr>
+                <w:lang w:val="pt-BR"/>
+              </w:rPr>
+            </w:pPr>
+            <w:r>
+              <w:rPr>
+                <w:lang w:val="pt-BR"/>
+              </w:rPr>
+              <w:t>NC</w:t>
+            </w:r>
+            <w:r>
+              <w:rPr>
+                <w:lang w:val="pt-BR"/>
+              </w:rPr>
+              <w:t>3</w:t>
+            </w:r>
+          </w:p>
+        </w:tc>
+        <w:tc>
+          <w:tcPr>
+            <w:tcW w:w="1511" w:type="dxa"/>
+          </w:tcPr>
+          <w:p>
+            <w:pPr>
+              <w:rPr>
+                <w:lang w:val="pt-BR"/>
+              </w:rPr>
+            </w:pPr>
+            <w:proofErr w:type="gramStart"/>
+            <w:r>
+              <w:rPr>
+                <w:lang w:val="pt-BR"/>
+              </w:rPr>
+              <w:t>ok</w:t>
+            </w:r>
+            <w:proofErr w:type="gramEnd"/>
+          </w:p>
+        </w:tc>
+        <w:tc>
+          <w:tcPr>
+            <w:tcW w:w="1511" w:type="dxa"/>
+          </w:tcPr>
+          <w:p>
+            <w:pPr>
+              <w:rPr>
+                <w:lang w:val="pt-BR"/>
+              </w:rPr>
+            </w:pPr>
+            <w:proofErr w:type="gramStart"/>
+            <w:r>
+              <w:rPr>
+                <w:lang w:val="pt-BR"/>
+              </w:rPr>
+              <w:t>o</w:t>
+            </w:r>
+            <w:r>
+              <w:rPr>
+                <w:lang w:val="pt-BR"/>
+              </w:rPr>
+              <w:t>k</w:t>
+            </w:r>
+            <w:proofErr w:type="gramEnd"/>
+          </w:p>
+        </w:tc>
+        <w:tc>
+          <w:tcPr>
+            <w:tcW w:w="1512" w:type="dxa"/>
+          </w:tcPr>
+          <w:p>
+            <w:pPr>
+              <w:rPr>
+                <w:lang w:val="pt-BR"/>
+              </w:rPr>
+            </w:pPr>
+            <w:r>
+              <w:rPr>
+                <w:lang w:val="pt-BR"/>
+              </w:rPr>
+              <w:t>NC</w:t>
+            </w:r>
+            <w:proofErr w:type="gramStart"/>
+            <w:r>
+              <w:rPr>
+                <w:lang w:val="pt-BR"/>
+              </w:rPr>
+              <w:t>4,NC</w:t>
+            </w:r>
+            <w:proofErr w:type="gramEnd"/>
+            <w:r>
+              <w:rPr>
+                <w:lang w:val="pt-BR"/>
+              </w:rPr>
+              <w:t>5</w:t>
+            </w:r>
+          </w:p>
+        </w:tc>
+      </w:tr>
+    </w:tbl>
+    <w:p>
+      <w:pPr>
+        <w:rPr>
+          <w:lang w:val="pt-BR"/>
+        </w:rPr>
+      </w:pPr>
+    </w:p>
+    <w:p>
+      <w:pPr>
+        <w:rPr>
+          <w:lang w:val="pt-BR"/>
+        </w:rPr>
+      </w:pPr>
+      <w:r>
+        <w:rPr>
+          <w:lang w:val="pt-BR"/>
+        </w:rPr>
+        <w:t xml:space="preserve">NC1 -&gt; A manutenção dos requisitos modificados não foi ativada. Será preenchido os documentos durante a semana 5. </w:t>
+      </w:r>
+      <w:r>
+        <w:rPr>
+          <w:lang w:val="pt-BR"/>
+        </w:rPr>
+        <w:t>Responsável: Vinicius Carvalho. Status: Concluído.</w:t>
+      </w:r>
+    </w:p>
+    <w:p>
+      <w:pPr>
+        <w:rPr>
+          <w:lang w:val="pt-BR"/>
+        </w:rPr>
+      </w:pPr>
+    </w:p>
+    <w:p>
+      <w:pPr>
+        <w:rPr>
+          <w:lang w:val="pt-BR"/>
+        </w:rPr>
+      </w:pPr>
+      <w:r>
+        <w:rPr>
+          <w:lang w:val="pt-BR"/>
+        </w:rPr>
+        <w:t xml:space="preserve">NC2 -&gt; A reunião de </w:t>
+      </w:r>
+      <w:proofErr w:type="spellStart"/>
+      <w:r>
+        <w:rPr>
+          <w:lang w:val="pt-BR"/>
+        </w:rPr>
+        <w:t>review</w:t>
+      </w:r>
+      <w:proofErr w:type="spellEnd"/>
+      <w:r>
+        <w:rPr>
+          <w:lang w:val="pt-BR"/>
+        </w:rPr>
+        <w:t xml:space="preserve"> foi </w:t>
+      </w:r>
+      <w:proofErr w:type="gramStart"/>
+      <w:r>
+        <w:rPr>
+          <w:lang w:val="pt-BR"/>
+        </w:rPr>
+        <w:t>feita</w:t>
+      </w:r>
+      <w:proofErr w:type="gramEnd"/>
+      <w:r>
+        <w:rPr>
+          <w:lang w:val="pt-BR"/>
+        </w:rPr>
+        <w:t xml:space="preserve"> porém não documentada. Será feito a ata da reunião. Responsável: Deborah Ulacia. Status: Concluído.</w:t>
+      </w:r>
+    </w:p>
+    <w:p>
+      <w:pPr>
+        <w:rPr>
+          <w:lang w:val="pt-BR"/>
+        </w:rPr>
+      </w:pPr>
+    </w:p>
+    <w:p>
+      <w:pPr>
+        <w:rPr>
+          <w:lang w:val="pt-BR"/>
+        </w:rPr>
+      </w:pPr>
+      <w:r>
+        <w:rPr>
+          <w:lang w:val="pt-BR"/>
+        </w:rPr>
+        <w:t>NC3</w:t>
+      </w:r>
+      <w:r>
+        <w:rPr>
+          <w:lang w:val="pt-BR"/>
+        </w:rPr>
+        <w:t xml:space="preserve"> -</w:t>
+      </w:r>
+      <w:proofErr w:type="gramStart"/>
+      <w:r>
+        <w:rPr>
+          <w:lang w:val="pt-BR"/>
+        </w:rPr>
+        <w:t xml:space="preserve">&gt; </w:t>
+      </w:r>
+      <w:r>
+        <w:rPr>
+          <w:lang w:val="pt-BR"/>
+        </w:rPr>
+        <w:t>Os</w:t>
+      </w:r>
+      <w:proofErr w:type="gramEnd"/>
+      <w:r>
+        <w:rPr>
+          <w:lang w:val="pt-BR"/>
+        </w:rPr>
+        <w:t xml:space="preserve"> recursos humanos precisa ser atualizado, necessitando de mais detalhes sobre o currículo. Será feito um novo documento. Responsável: Breno Fernandes. Status: Concluído. </w:t>
+      </w:r>
+    </w:p>
+    <w:p>
+      <w:pPr>
+        <w:rPr>
+          <w:lang w:val="pt-BR"/>
+        </w:rPr>
+      </w:pPr>
+    </w:p>
+    <w:p>
+      <w:pPr>
+        <w:rPr>
+          <w:lang w:val="pt-BR"/>
+        </w:rPr>
+      </w:pPr>
+      <w:r>
+        <w:rPr>
+          <w:lang w:val="pt-BR"/>
+        </w:rPr>
+        <w:t>NC4 -&gt;</w:t>
+      </w:r>
+      <w:r>
+        <w:rPr>
+          <w:lang w:val="pt-BR"/>
+        </w:rPr>
+        <w:t xml:space="preserve"> </w:t>
+      </w:r>
+      <w:r>
+        <w:rPr>
+          <w:lang w:val="pt-BR"/>
+        </w:rPr>
+        <w:t>O membro Matheus Lima não participou de nenhuma reunião/atividade do projeto.</w:t>
+      </w:r>
+    </w:p>
+    <w:p>
+      <w:pPr>
+        <w:rPr>
+          <w:lang w:val="pt-BR"/>
+        </w:rPr>
+      </w:pPr>
+    </w:p>
+    <w:p>
+      <w:pPr>
+        <w:rPr>
+          <w:lang w:val="pt-BR"/>
+        </w:rPr>
+      </w:pPr>
+      <w:r>
+        <w:rPr>
+          <w:lang w:val="pt-BR"/>
+        </w:rPr>
+        <w:t>NC5 -&gt; Risco de documentação em atraso foi ativado em NC1 e NC2. Responsáveis: Vinicius Carvalho e Deborah Ulacia. Status: Concluído.</w:t>
+      </w:r>
+    </w:p>
+    <w:p>
+      <w:pPr>
+        <w:rPr>
+          <w:lang w:val="pt-BR"/>
+        </w:rPr>
+      </w:pPr>
+      <w:r>
+        <w:rPr>
+          <w:lang w:val="pt-BR"/>
+        </w:rPr>
+        <w:t xml:space="preserve"> </w:t>
+      </w:r>
+    </w:p>
+    <w:p>
+      <w:pPr>
+        <w:rPr>
+          <w:b/>
+          <w:sz w:val="28"/>
+          <w:szCs w:val="28"/>
+          <w:lang w:val="pt-BR"/>
+        </w:rPr>
+      </w:pPr>
+      <w:r>
+        <w:rPr>
+          <w:b/>
+          <w:sz w:val="28"/>
+          <w:szCs w:val="28"/>
+          <w:lang w:val="pt-BR"/>
+        </w:rPr>
+        <w:t xml:space="preserve">Semana 06 (08/06 a </w:t>
+      </w:r>
+      <w:r>
+        <w:rPr>
+          <w:b/>
+          <w:sz w:val="28"/>
+          <w:szCs w:val="28"/>
+          <w:lang w:val="pt-BR"/>
+        </w:rPr>
+        <w:t>1</w:t>
+      </w:r>
+      <w:r>
+        <w:rPr>
+          <w:b/>
+          <w:sz w:val="28"/>
+          <w:szCs w:val="28"/>
+          <w:lang w:val="pt-BR"/>
+        </w:rPr>
+        <w:t>5</w:t>
+      </w:r>
+      <w:r>
+        <w:rPr>
+          <w:b/>
+          <w:sz w:val="28"/>
+          <w:szCs w:val="28"/>
+          <w:lang w:val="pt-BR"/>
+        </w:rPr>
+        <w:t>/06)</w:t>
+      </w:r>
+    </w:p>
+    <w:tbl>
+      <w:tblPr>
+        <w:tblStyle w:val="TableGrid"/>
+        <w:tblW w:w="0" w:type="auto"/>
+        <w:tblLook w:val="04A0" w:firstRow="1" w:lastRow="0" w:firstColumn="1" w:lastColumn="0" w:noHBand="0" w:noVBand="1"/>
+      </w:tblPr>
+      <w:tblGrid>
+        <w:gridCol w:w="1605"/>
+        <w:gridCol w:w="1462"/>
+        <w:gridCol w:w="1545"/>
+        <w:gridCol w:w="1527"/>
+        <w:gridCol w:w="1652"/>
+        <w:gridCol w:w="1445"/>
+      </w:tblGrid>
+      <w:tr>
+        <w:tc>
+          <w:tcPr>
+            <w:tcW w:w="1680" w:type="dxa"/>
+          </w:tcPr>
+          <w:p>
+            <w:pPr>
+              <w:rPr>
+                <w:b/>
+                <w:sz w:val="28"/>
+                <w:szCs w:val="28"/>
+                <w:lang w:val="pt-BR"/>
+              </w:rPr>
+            </w:pPr>
+            <w:r>
+              <w:rPr>
+                <w:b/>
+                <w:sz w:val="28"/>
+                <w:szCs w:val="28"/>
+                <w:lang w:val="pt-BR"/>
+              </w:rPr>
+              <w:t>Escopo</w:t>
+            </w:r>
+          </w:p>
+        </w:tc>
+        <w:tc>
+          <w:tcPr>
+            <w:tcW w:w="1511" w:type="dxa"/>
+          </w:tcPr>
+          <w:p>
+            <w:pPr>
+              <w:rPr>
+                <w:b/>
+                <w:sz w:val="28"/>
+                <w:szCs w:val="28"/>
+                <w:lang w:val="pt-BR"/>
+              </w:rPr>
+            </w:pPr>
+            <w:r>
+              <w:rPr>
+                <w:b/>
+                <w:sz w:val="28"/>
+                <w:szCs w:val="28"/>
+                <w:lang w:val="pt-BR"/>
+              </w:rPr>
+              <w:t>Tarefas</w:t>
+            </w:r>
+          </w:p>
+        </w:tc>
+        <w:tc>
+          <w:tcPr>
+            <w:tcW w:w="1511" w:type="dxa"/>
+          </w:tcPr>
+          <w:p>
+            <w:pPr>
+              <w:rPr>
+                <w:b/>
+                <w:sz w:val="28"/>
+                <w:szCs w:val="28"/>
+                <w:lang w:val="pt-BR"/>
+              </w:rPr>
+            </w:pPr>
+            <w:r>
+              <w:rPr>
+                <w:b/>
+                <w:sz w:val="28"/>
+                <w:szCs w:val="28"/>
+                <w:lang w:val="pt-BR"/>
+              </w:rPr>
+              <w:t>Estimativas</w:t>
+            </w:r>
+          </w:p>
+        </w:tc>
+        <w:tc>
+          <w:tcPr>
+            <w:tcW w:w="1511" w:type="dxa"/>
+          </w:tcPr>
+          <w:p>
+            <w:pPr>
+              <w:rPr>
+                <w:b/>
+                <w:sz w:val="28"/>
+                <w:szCs w:val="28"/>
+                <w:lang w:val="pt-BR"/>
+              </w:rPr>
+            </w:pPr>
+            <w:r>
+              <w:rPr>
+                <w:b/>
+                <w:sz w:val="28"/>
+                <w:szCs w:val="28"/>
+                <w:lang w:val="pt-BR"/>
+              </w:rPr>
+              <w:t>Orçamento</w:t>
+            </w:r>
+          </w:p>
+        </w:tc>
+        <w:tc>
+          <w:tcPr>
+            <w:tcW w:w="1511" w:type="dxa"/>
+          </w:tcPr>
+          <w:p>
+            <w:pPr>
+              <w:rPr>
+                <w:b/>
+                <w:sz w:val="28"/>
+                <w:szCs w:val="28"/>
+                <w:lang w:val="pt-BR"/>
+              </w:rPr>
+            </w:pPr>
+            <w:r>
+              <w:rPr>
+                <w:b/>
+                <w:sz w:val="28"/>
+                <w:szCs w:val="28"/>
+                <w:lang w:val="pt-BR"/>
+              </w:rPr>
+              <w:t>Cronograma</w:t>
+            </w:r>
+          </w:p>
+        </w:tc>
+        <w:tc>
+          <w:tcPr>
+            <w:tcW w:w="1512" w:type="dxa"/>
+          </w:tcPr>
+          <w:p>
+            <w:pPr>
+              <w:rPr>
+                <w:b/>
+                <w:sz w:val="28"/>
+                <w:szCs w:val="28"/>
+                <w:lang w:val="pt-BR"/>
+              </w:rPr>
+            </w:pPr>
+            <w:r>
+              <w:rPr>
+                <w:b/>
+                <w:sz w:val="28"/>
+                <w:szCs w:val="28"/>
+                <w:lang w:val="pt-BR"/>
+              </w:rPr>
+              <w:t>Riscos</w:t>
+            </w:r>
+          </w:p>
+        </w:tc>
+      </w:tr>
+      <w:tr>
+        <w:tc>
+          <w:tcPr>
+            <w:tcW w:w="1680" w:type="dxa"/>
+          </w:tcPr>
+          <w:p>
+            <w:pPr>
+              <w:rPr>
+                <w:lang w:val="pt-BR"/>
+              </w:rPr>
+            </w:pPr>
+            <w:r>
+              <w:rPr>
+                <w:lang w:val="pt-BR"/>
+              </w:rPr>
+              <w:t>NC1</w:t>
+            </w:r>
+          </w:p>
+        </w:tc>
+        <w:tc>
+          <w:tcPr>
+            <w:tcW w:w="1511" w:type="dxa"/>
+          </w:tcPr>
+          <w:p>
+            <w:pPr>
+              <w:rPr>
+                <w:lang w:val="pt-BR"/>
+              </w:rPr>
+            </w:pPr>
+            <w:r>
+              <w:rPr>
+                <w:lang w:val="pt-BR"/>
+              </w:rPr>
+              <w:t>NC</w:t>
+            </w:r>
+            <w:proofErr w:type="gramStart"/>
+            <w:r>
+              <w:rPr>
+                <w:lang w:val="pt-BR"/>
+              </w:rPr>
+              <w:t>2,NC</w:t>
+            </w:r>
+            <w:proofErr w:type="gramEnd"/>
+            <w:r>
+              <w:rPr>
+                <w:lang w:val="pt-BR"/>
+              </w:rPr>
+              <w:t>3</w:t>
+            </w:r>
+          </w:p>
+        </w:tc>
+        <w:tc>
+          <w:tcPr>
+            <w:tcW w:w="1511" w:type="dxa"/>
+          </w:tcPr>
+          <w:p>
+            <w:pPr>
+              <w:rPr>
+                <w:lang w:val="pt-BR"/>
+              </w:rPr>
+            </w:pPr>
+            <w:r>
+              <w:rPr>
+                <w:lang w:val="pt-BR"/>
+              </w:rPr>
+              <w:t>NC4</w:t>
+            </w:r>
+          </w:p>
+        </w:tc>
+        <w:tc>
+          <w:tcPr>
+            <w:tcW w:w="1511" w:type="dxa"/>
+          </w:tcPr>
+          <w:p>
+            <w:pPr>
+              <w:rPr>
+                <w:lang w:val="pt-BR"/>
+              </w:rPr>
+            </w:pPr>
+            <w:proofErr w:type="gramStart"/>
+            <w:r>
+              <w:rPr>
+                <w:lang w:val="pt-BR"/>
+              </w:rPr>
+              <w:t>ok</w:t>
+            </w:r>
+            <w:proofErr w:type="gramEnd"/>
+          </w:p>
+        </w:tc>
+        <w:tc>
+          <w:tcPr>
+            <w:tcW w:w="1511" w:type="dxa"/>
+          </w:tcPr>
+          <w:p>
+            <w:pPr>
+              <w:rPr>
+                <w:lang w:val="pt-BR"/>
+              </w:rPr>
+            </w:pPr>
+            <w:r>
+              <w:rPr>
+                <w:lang w:val="pt-BR"/>
+              </w:rPr>
+              <w:t>NC5</w:t>
+            </w:r>
+          </w:p>
+        </w:tc>
+        <w:tc>
+          <w:tcPr>
+            <w:tcW w:w="1512" w:type="dxa"/>
+          </w:tcPr>
+          <w:p>
+            <w:pPr>
+              <w:rPr>
+                <w:lang w:val="pt-BR"/>
+              </w:rPr>
+            </w:pPr>
+            <w:r>
+              <w:rPr>
+                <w:lang w:val="pt-BR"/>
+              </w:rPr>
+              <w:t>NC</w:t>
+            </w:r>
+            <w:r>
+              <w:rPr>
+                <w:lang w:val="pt-BR"/>
+              </w:rPr>
+              <w:t>6</w:t>
+            </w:r>
+            <w:r>
+              <w:rPr>
+                <w:lang w:val="pt-BR"/>
+              </w:rPr>
+              <w:t>, NC7</w:t>
+            </w:r>
+          </w:p>
+        </w:tc>
+      </w:tr>
+    </w:tbl>
+    <w:p>
+      <w:pPr>
+        <w:rPr>
+          <w:lang w:val="pt-BR"/>
+        </w:rPr>
+      </w:pPr>
+    </w:p>
+    <w:p>
+      <w:pPr>
+        <w:rPr>
+          <w:lang w:val="pt-BR"/>
+        </w:rPr>
+      </w:pPr>
+      <w:r>
+        <w:rPr>
+          <w:lang w:val="pt-BR"/>
+        </w:rPr>
+        <w:t>NC1 -&gt; O</w:t>
+      </w:r>
+      <w:r>
+        <w:rPr>
+          <w:lang w:val="pt-BR"/>
+        </w:rPr>
+        <w:t xml:space="preserve"> caso de uso 10, estipulado para a semana, não foi concluído. Será alocado mais dias para a codificação. Responsável: Leonardo Freitas. Status: Em andamento.</w:t>
+      </w:r>
+    </w:p>
+    <w:p>
+      <w:pPr>
+        <w:rPr>
+          <w:lang w:val="pt-BR"/>
+        </w:rPr>
+      </w:pPr>
+    </w:p>
+    <w:p>
+      <w:pPr>
+        <w:rPr>
+          <w:lang w:val="pt-BR"/>
+        </w:rPr>
+      </w:pPr>
+      <w:r>
+        <w:rPr>
+          <w:lang w:val="pt-BR"/>
+        </w:rPr>
+        <w:t>NC2 -</w:t>
+      </w:r>
+      <w:proofErr w:type="gramStart"/>
+      <w:r>
+        <w:rPr>
+          <w:lang w:val="pt-BR"/>
+        </w:rPr>
+        <w:t>&gt; As</w:t>
+      </w:r>
+      <w:proofErr w:type="gramEnd"/>
+      <w:r>
+        <w:rPr>
+          <w:lang w:val="pt-BR"/>
+        </w:rPr>
+        <w:t xml:space="preserve"> anomalias encontradas na Sprint 2 deveriam ter sido entregues na semana anterior. Será feito durante essa semana. Responsável: Moisés Hilário. Status: Concluído.</w:t>
+      </w:r>
+    </w:p>
+    <w:p>
+      <w:pPr>
+        <w:rPr>
+          <w:lang w:val="pt-BR"/>
+        </w:rPr>
+      </w:pPr>
+    </w:p>
+    <w:p>
+      <w:pPr>
+        <w:rPr>
+          <w:lang w:val="pt-BR"/>
+        </w:rPr>
+      </w:pPr>
+      <w:r>
+        <w:rPr>
+          <w:lang w:val="pt-BR"/>
+        </w:rPr>
+        <w:t xml:space="preserve">NC3 -&gt; A </w:t>
+      </w:r>
+      <w:proofErr w:type="spellStart"/>
+      <w:r>
+        <w:rPr>
+          <w:lang w:val="pt-BR"/>
+        </w:rPr>
+        <w:t>baseline</w:t>
+      </w:r>
+      <w:proofErr w:type="spellEnd"/>
+      <w:r>
+        <w:rPr>
+          <w:lang w:val="pt-BR"/>
+        </w:rPr>
+        <w:t xml:space="preserve"> estipulada para o dia 15 será atrasada até a implementação do caso de uso 10. Responsável: Leonardo Freitas. Status: Em andamento.</w:t>
+      </w:r>
+    </w:p>
+    <w:p>
+      <w:pPr>
+        <w:rPr>
+          <w:lang w:val="pt-BR"/>
+        </w:rPr>
+      </w:pPr>
+    </w:p>
+    <w:p>
+      <w:pPr>
+        <w:rPr>
+          <w:lang w:val="pt-BR"/>
+        </w:rPr>
+      </w:pPr>
+      <w:r>
+        <w:rPr>
+          <w:lang w:val="pt-BR"/>
+        </w:rPr>
+        <w:t>NC4 -</w:t>
+      </w:r>
+      <w:proofErr w:type="gramStart"/>
+      <w:r>
+        <w:rPr>
+          <w:lang w:val="pt-BR"/>
+        </w:rPr>
+        <w:t>&gt; As</w:t>
+      </w:r>
+      <w:proofErr w:type="gramEnd"/>
+      <w:r>
+        <w:rPr>
+          <w:lang w:val="pt-BR"/>
+        </w:rPr>
+        <w:t xml:space="preserve"> horas do plano serão alteradas e mais detalhadas. Será feita a revisão até dia 15/06. Responsável: Vinicius Carvalho. Status: Em andamento.</w:t>
+      </w:r>
+    </w:p>
+    <w:p>
+      <w:pPr>
+        <w:rPr>
+          <w:lang w:val="pt-BR"/>
+        </w:rPr>
+      </w:pPr>
+    </w:p>
+    <w:p>
+      <w:pPr>
+        <w:rPr>
+          <w:lang w:val="pt-BR"/>
+        </w:rPr>
+      </w:pPr>
+      <w:r>
+        <w:rPr>
+          <w:lang w:val="pt-BR"/>
+        </w:rPr>
+        <w:t>NC5 -&gt; Cronograma atrasará. Será feita a revisão, bem como alteração de algumas datas. Responsável: Vinicius Carvalho. Status: Em andamento.</w:t>
+      </w:r>
     </w:p>
     <w:p>
       <w:pPr>
@@ -1735,30 +3371,17 @@
         <w:rPr>
           <w:lang w:val="pt-BR"/>
         </w:rPr>
-        <w:t>NC7 -&gt; A entrega da Sprint 2 atrasou como relatado em NC1. A correção foi a alteração da data de entrega em dois dias.</w:t>
-      </w:r>
-    </w:p>
-    <w:p>
-      <w:pPr>
-        <w:rPr>
-          <w:lang w:val="pt-BR"/>
-        </w:rPr>
-      </w:pPr>
-    </w:p>
-    <w:p>
-      <w:pPr>
-        <w:rPr>
-          <w:lang w:val="pt-BR"/>
-        </w:rPr>
-      </w:pPr>
-      <w:r>
-        <w:rPr>
-          <w:lang w:val="pt-BR"/>
-        </w:rPr>
-        <w:t>NC8 -&gt; O risco de documentação atrasada ocorreu em NC2. A correção imediata foi a alocação de mais tempo e os dois dias a mais da baseline.</w:t>
+        <w:t>NC7 -&gt; Risco de atraso da entrega da Sprint ativado. Responsável: Leonardo Freitas. Status: Em andamento.</w:t>
       </w:r>
       <w:bookmarkStart w:id="0" w:name="_GoBack"/>
       <w:bookmarkEnd w:id="0"/>
+    </w:p>
+    <w:p>
+      <w:pPr>
+        <w:rPr>
+          <w:lang w:val="pt-BR"/>
+        </w:rPr>
+      </w:pPr>
     </w:p>
     <w:sectPr>
       <w:pgSz w:w="11900" w:h="16840"/>
@@ -2522,13 +4145,13 @@
     <w:name w:val="Normal"/>
     <w:qFormat/>
   </w:style>
-  <w:style w:type="character" w:default="1" w:styleId="Fontepargpadro">
+  <w:style w:type="character" w:default="1" w:styleId="DefaultParagraphFont">
     <w:name w:val="Default Paragraph Font"/>
     <w:uiPriority w:val="1"/>
     <w:semiHidden/>
     <w:unhideWhenUsed/>
   </w:style>
-  <w:style w:type="table" w:default="1" w:styleId="Tabelanormal">
+  <w:style w:type="table" w:default="1" w:styleId="TableNormal">
     <w:name w:val="Normal Table"/>
     <w:uiPriority w:val="99"/>
     <w:semiHidden/>
@@ -2543,13 +4166,13 @@
       </w:tblCellMar>
     </w:tblPr>
   </w:style>
-  <w:style w:type="numbering" w:default="1" w:styleId="Semlista">
+  <w:style w:type="numbering" w:default="1" w:styleId="NoList">
     <w:name w:val="No List"/>
     <w:uiPriority w:val="99"/>
     <w:semiHidden/>
     <w:unhideWhenUsed/>
   </w:style>
-  <w:style w:type="paragraph" w:styleId="PargrafodaLista">
+  <w:style w:type="paragraph" w:styleId="ListParagraph">
     <w:name w:val="List Paragraph"/>
     <w:basedOn w:val="Normal"/>
     <w:uiPriority w:val="34"/>
@@ -2560,9 +4183,9 @@
       <w:contextualSpacing/>
     </w:pPr>
   </w:style>
-  <w:style w:type="table" w:styleId="Tabelacomgrade">
+  <w:style w:type="table" w:styleId="TableGrid">
     <w:name w:val="Table Grid"/>
-    <w:basedOn w:val="Tabelanormal"/>
+    <w:basedOn w:val="TableNormal"/>
     <w:uiPriority w:val="39"/>
     <w:rsid w:val="008A6339"/>
     <w:tblPr>

</xml_diff>